<commit_message>
Adicao das evidencias do workshop
</commit_message>
<xml_diff>
--- a/12. Lista de Características (Descrição das Características).docx
+++ b/12. Lista de Características (Descrição das Características).docx
@@ -456,10 +456,7 @@
               <w:spacing w:after="200" w:line="240" w:lineRule="auto"/>
             </w:pPr>
             <w:r>
-              <w:t>A ficha será preenchida pela Recepcionista do estabelecimento quando houver necessidade de cadastrar um novo animal</w:t>
-            </w:r>
-            <w:r>
-              <w:t xml:space="preserve">, </w:t>
+              <w:t xml:space="preserve">A ficha será preenchida pela Recepcionista do estabelecimento quando houver necessidade de cadastrar um novo animal, </w:t>
             </w:r>
             <w:r>
               <w:t>na qual serão registrados elementos como nome, CPF, RG endereço, telefone, e</w:t>
@@ -775,10 +772,7 @@
               <w:t xml:space="preserve">Atribuído a Recepcionista, </w:t>
             </w:r>
             <w:r>
-              <w:t xml:space="preserve">o controle de estoque receberá produtos que entram e saem do estabelecimento. </w:t>
-            </w:r>
-            <w:r>
-              <w:t>O acesso estará liberado para as Veterinárias, Recepcionista e Motorista, quaisquer modificações serão feitas pelas mesmas, os demais colaboradores não terão acesso.</w:t>
+              <w:t>o controle de estoque receberá produtos que entram e saem do estabelecimento. O acesso estará liberado para as Veterinárias, Recepcionista e Motorista, quaisquer modificações serão feitas pelas mesmas, os demais colaboradores não terão acesso.</w:t>
             </w:r>
           </w:p>
           <w:p>
@@ -1315,10 +1309,7 @@
               <w:t>Será atribuído a recepcionista a função de</w:t>
             </w:r>
             <w:r>
-              <w:t xml:space="preserve"> agendar banho e tosa no sistema. </w:t>
-            </w:r>
-            <w:r>
-              <w:t>O acesso estará liberado para as Veterinárias, Recepcionista e Motorista, quaisquer modificações serão feitas pelas mesmas, os demais colaboradores não terão acesso.</w:t>
+              <w:t xml:space="preserve"> agendar banho e tosa no sistema. O acesso estará liberado para as Veterinárias, Recepcionista e Motorista, quaisquer modificações serão feitas pelas mesmas, os demais colaboradores não terão acesso.</w:t>
             </w:r>
           </w:p>
           <w:p>
@@ -1403,10 +1394,7 @@
               <w:spacing w:after="200" w:line="240" w:lineRule="auto"/>
             </w:pPr>
             <w:r>
-              <w:t xml:space="preserve">As atualizações serão feitas pela própria Recepcionista na ficha do Animal e Proprietário. </w:t>
-            </w:r>
-            <w:r>
-              <w:t>O acesso estará liberado para as Veterinárias, Recepcionista e Motorista, quaisquer modificações serão feitas pelas mesmas, os demais colaboradores não terão acesso.</w:t>
+              <w:t>As atualizações serão feitas pela própria Recepcionista na ficha do Animal e Proprietário. O acesso estará liberado para as Veterinárias, Recepcionista e Motorista, quaisquer modificações serão feitas pelas mesmas, os demais colaboradores não terão acesso.</w:t>
             </w:r>
           </w:p>
         </w:tc>
@@ -3128,13 +3116,8 @@
             <w:r>
               <w:t xml:space="preserve"> vermí</w:t>
             </w:r>
-            <w:bookmarkStart w:id="2" w:name="_GoBack"/>
-            <w:bookmarkEnd w:id="2"/>
-            <w:r>
-              <w:t>fugo</w:t>
-            </w:r>
-            <w:r>
-              <w:t xml:space="preserve"> nos animais, será integrado a agenda de vacinação.</w:t>
+            <w:r>
+              <w:t>fugo nos animais, será integrado a agenda de vacinação.</w:t>
             </w:r>
           </w:p>
         </w:tc>
@@ -3142,6 +3125,586 @@
     </w:tbl>
     <w:p/>
     <w:p/>
+    <w:p/>
+    <w:p/>
+    <w:p/>
+    <w:p/>
+    <w:p/>
+    <w:p/>
+    <w:p/>
+    <w:p/>
+    <w:p/>
+    <w:p/>
+    <w:p/>
+    <w:p/>
+    <w:p/>
+    <w:p/>
+    <w:p/>
+    <w:p/>
+    <w:p/>
+    <w:p/>
+    <w:p>
+      <w:pPr>
+        <w:jc w:val="center"/>
+        <w:rPr>
+          <w:b/>
+          <w:sz w:val="24"/>
+        </w:rPr>
+      </w:pPr>
+      <w:r>
+        <w:rPr>
+          <w:b/>
+          <w:sz w:val="24"/>
+        </w:rPr>
+        <w:lastRenderedPageBreak/>
+        <w:t>Workshop de Características</w:t>
+      </w:r>
+    </w:p>
+    <w:p>
+      <w:pPr>
+        <w:jc w:val="center"/>
+        <w:rPr>
+          <w:b/>
+          <w:sz w:val="24"/>
+        </w:rPr>
+      </w:pPr>
+    </w:p>
+    <w:p>
+      <w:pPr>
+        <w:jc w:val="center"/>
+        <w:rPr>
+          <w:b/>
+        </w:rPr>
+      </w:pPr>
+    </w:p>
+    <w:p>
+      <w:pPr>
+        <w:jc w:val="center"/>
+        <w:rPr>
+          <w:b/>
+        </w:rPr>
+      </w:pPr>
+      <w:r>
+        <w:rPr>
+          <w:b/>
+          <w:noProof/>
+        </w:rPr>
+        <mc:AlternateContent>
+          <mc:Choice Requires="wpg">
+            <w:drawing>
+              <wp:anchor distT="0" distB="0" distL="114300" distR="114300" simplePos="0" relativeHeight="251695104" behindDoc="0" locked="0" layoutInCell="1" allowOverlap="1" wp14:anchorId="18A2D986" wp14:editId="744D5525">
+                <wp:simplePos x="0" y="0"/>
+                <wp:positionH relativeFrom="column">
+                  <wp:posOffset>351953</wp:posOffset>
+                </wp:positionH>
+                <wp:positionV relativeFrom="paragraph">
+                  <wp:posOffset>15240</wp:posOffset>
+                </wp:positionV>
+                <wp:extent cx="5785662" cy="3950335"/>
+                <wp:effectExtent l="0" t="0" r="5715" b="0"/>
+                <wp:wrapNone/>
+                <wp:docPr id="5" name="Agrupar 5"/>
+                <wp:cNvGraphicFramePr/>
+                <a:graphic xmlns:a="http://schemas.openxmlformats.org/drawingml/2006/main">
+                  <a:graphicData uri="http://schemas.microsoft.com/office/word/2010/wordprocessingGroup">
+                    <wpg:wgp>
+                      <wpg:cNvGrpSpPr/>
+                      <wpg:grpSpPr>
+                        <a:xfrm>
+                          <a:off x="0" y="0"/>
+                          <a:ext cx="5785662" cy="3950335"/>
+                          <a:chOff x="0" y="0"/>
+                          <a:chExt cx="5785662" cy="3950335"/>
+                        </a:xfrm>
+                      </wpg:grpSpPr>
+                      <pic:pic xmlns:pic="http://schemas.openxmlformats.org/drawingml/2006/picture">
+                        <pic:nvPicPr>
+                          <pic:cNvPr id="4" name="Imagem 4"/>
+                          <pic:cNvPicPr>
+                            <a:picLocks noChangeAspect="1"/>
+                          </pic:cNvPicPr>
+                        </pic:nvPicPr>
+                        <pic:blipFill>
+                          <a:blip r:embed="rId5" cstate="print">
+                            <a:extLst>
+                              <a:ext uri="{28A0092B-C50C-407E-A947-70E740481C1C}">
+                                <a14:useLocalDpi xmlns:a14="http://schemas.microsoft.com/office/drawing/2010/main" val="0"/>
+                              </a:ext>
+                            </a:extLst>
+                          </a:blip>
+                          <a:srcRect/>
+                          <a:stretch>
+                            <a:fillRect/>
+                          </a:stretch>
+                        </pic:blipFill>
+                        <pic:spPr bwMode="auto">
+                          <a:xfrm>
+                            <a:off x="2222205" y="1945758"/>
+                            <a:ext cx="3562350" cy="2004060"/>
+                          </a:xfrm>
+                          <a:prstGeom prst="rect">
+                            <a:avLst/>
+                          </a:prstGeom>
+                          <a:noFill/>
+                          <a:ln>
+                            <a:noFill/>
+                          </a:ln>
+                        </pic:spPr>
+                      </pic:pic>
+                      <pic:pic xmlns:pic="http://schemas.openxmlformats.org/drawingml/2006/picture">
+                        <pic:nvPicPr>
+                          <pic:cNvPr id="2" name="Imagem 2"/>
+                          <pic:cNvPicPr>
+                            <a:picLocks noChangeAspect="1"/>
+                          </pic:cNvPicPr>
+                        </pic:nvPicPr>
+                        <pic:blipFill>
+                          <a:blip r:embed="rId6" cstate="print">
+                            <a:extLst>
+                              <a:ext uri="{28A0092B-C50C-407E-A947-70E740481C1C}">
+                                <a14:useLocalDpi xmlns:a14="http://schemas.microsoft.com/office/drawing/2010/main" val="0"/>
+                              </a:ext>
+                            </a:extLst>
+                          </a:blip>
+                          <a:srcRect/>
+                          <a:stretch>
+                            <a:fillRect/>
+                          </a:stretch>
+                        </pic:blipFill>
+                        <pic:spPr bwMode="auto">
+                          <a:xfrm>
+                            <a:off x="2232837" y="0"/>
+                            <a:ext cx="3552825" cy="1998980"/>
+                          </a:xfrm>
+                          <a:prstGeom prst="rect">
+                            <a:avLst/>
+                          </a:prstGeom>
+                          <a:noFill/>
+                          <a:ln>
+                            <a:noFill/>
+                          </a:ln>
+                        </pic:spPr>
+                      </pic:pic>
+                      <pic:pic xmlns:pic="http://schemas.openxmlformats.org/drawingml/2006/picture">
+                        <pic:nvPicPr>
+                          <pic:cNvPr id="3" name="Imagem 3"/>
+                          <pic:cNvPicPr>
+                            <a:picLocks noChangeAspect="1"/>
+                          </pic:cNvPicPr>
+                        </pic:nvPicPr>
+                        <pic:blipFill>
+                          <a:blip r:embed="rId7" cstate="print">
+                            <a:extLst>
+                              <a:ext uri="{28A0092B-C50C-407E-A947-70E740481C1C}">
+                                <a14:useLocalDpi xmlns:a14="http://schemas.microsoft.com/office/drawing/2010/main" val="0"/>
+                              </a:ext>
+                            </a:extLst>
+                          </a:blip>
+                          <a:srcRect/>
+                          <a:stretch>
+                            <a:fillRect/>
+                          </a:stretch>
+                        </pic:blipFill>
+                        <pic:spPr bwMode="auto">
+                          <a:xfrm>
+                            <a:off x="0" y="0"/>
+                            <a:ext cx="2228215" cy="3950335"/>
+                          </a:xfrm>
+                          <a:prstGeom prst="rect">
+                            <a:avLst/>
+                          </a:prstGeom>
+                          <a:noFill/>
+                          <a:ln>
+                            <a:noFill/>
+                          </a:ln>
+                        </pic:spPr>
+                      </pic:pic>
+                    </wpg:wgp>
+                  </a:graphicData>
+                </a:graphic>
+              </wp:anchor>
+            </w:drawing>
+          </mc:Choice>
+          <mc:Fallback>
+            <w:pict>
+              <v:group w14:anchorId="50FBA844" id="Agrupar 5" o:spid="_x0000_s1026" style="position:absolute;margin-left:27.7pt;margin-top:1.2pt;width:455.55pt;height:311.05pt;z-index:251695104" coordsize="57856,39503" o:gfxdata="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">
+                <v:shapetype id="_x0000_t75" coordsize="21600,21600" o:spt="75" o:preferrelative="t" path="m@4@5l@4@11@9@11@9@5xe" filled="f" stroked="f">
+                  <v:stroke joinstyle="miter"/>
+                  <v:formulas>
+                    <v:f eqn="if lineDrawn pixelLineWidth 0"/>
+                    <v:f eqn="sum @0 1 0"/>
+                    <v:f eqn="sum 0 0 @1"/>
+                    <v:f eqn="prod @2 1 2"/>
+                    <v:f eqn="prod @3 21600 pixelWidth"/>
+                    <v:f eqn="prod @3 21600 pixelHeight"/>
+                    <v:f eqn="sum @0 0 1"/>
+                    <v:f eqn="prod @6 1 2"/>
+                    <v:f eqn="prod @7 21600 pixelWidth"/>
+                    <v:f eqn="sum @8 21600 0"/>
+                    <v:f eqn="prod @7 21600 pixelHeight"/>
+                    <v:f eqn="sum @10 21600 0"/>
+                  </v:formulas>
+                  <v:path o:extrusionok="f" gradientshapeok="t" o:connecttype="rect"/>
+                  <o:lock v:ext="edit" aspectratio="t"/>
+                </v:shapetype>
+                <v:shape id="Imagem 4" o:spid="_x0000_s1027" type="#_x0000_t75" style="position:absolute;left:22222;top:19457;width:35623;height:20041;visibility:visible;mso-wrap-style:square" o:gfxdata="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">
+                  <v:imagedata r:id="rId8" o:title=""/>
+                </v:shape>
+                <v:shape id="Imagem 2" o:spid="_x0000_s1028" type="#_x0000_t75" style="position:absolute;left:22328;width:35528;height:19989;visibility:visible;mso-wrap-style:square" o:gfxdata="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">
+                  <v:imagedata r:id="rId9" o:title=""/>
+                </v:shape>
+                <v:shape id="Imagem 3" o:spid="_x0000_s1029" type="#_x0000_t75" style="position:absolute;width:22282;height:39503;visibility:visible;mso-wrap-style:square" o:gfxdata="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">
+                  <v:imagedata r:id="rId10" o:title=""/>
+                </v:shape>
+              </v:group>
+            </w:pict>
+          </mc:Fallback>
+        </mc:AlternateContent>
+      </w:r>
+    </w:p>
+    <w:p>
+      <w:pPr>
+        <w:jc w:val="center"/>
+        <w:rPr>
+          <w:b/>
+        </w:rPr>
+      </w:pPr>
+    </w:p>
+    <w:p>
+      <w:pPr>
+        <w:jc w:val="center"/>
+        <w:rPr>
+          <w:b/>
+        </w:rPr>
+      </w:pPr>
+    </w:p>
+    <w:p>
+      <w:pPr>
+        <w:jc w:val="center"/>
+        <w:rPr>
+          <w:b/>
+        </w:rPr>
+      </w:pPr>
+    </w:p>
+    <w:p>
+      <w:pPr>
+        <w:jc w:val="center"/>
+        <w:rPr>
+          <w:b/>
+        </w:rPr>
+      </w:pPr>
+    </w:p>
+    <w:p>
+      <w:pPr>
+        <w:jc w:val="center"/>
+        <w:rPr>
+          <w:b/>
+        </w:rPr>
+      </w:pPr>
+    </w:p>
+    <w:p>
+      <w:pPr>
+        <w:jc w:val="center"/>
+        <w:rPr>
+          <w:b/>
+        </w:rPr>
+      </w:pPr>
+    </w:p>
+    <w:p>
+      <w:pPr>
+        <w:jc w:val="center"/>
+        <w:rPr>
+          <w:b/>
+        </w:rPr>
+      </w:pPr>
+    </w:p>
+    <w:p>
+      <w:pPr>
+        <w:jc w:val="center"/>
+        <w:rPr>
+          <w:b/>
+        </w:rPr>
+      </w:pPr>
+    </w:p>
+    <w:p>
+      <w:pPr>
+        <w:jc w:val="center"/>
+        <w:rPr>
+          <w:b/>
+        </w:rPr>
+      </w:pPr>
+    </w:p>
+    <w:p>
+      <w:pPr>
+        <w:jc w:val="center"/>
+        <w:rPr>
+          <w:b/>
+        </w:rPr>
+      </w:pPr>
+    </w:p>
+    <w:p>
+      <w:pPr>
+        <w:jc w:val="center"/>
+        <w:rPr>
+          <w:b/>
+        </w:rPr>
+      </w:pPr>
+    </w:p>
+    <w:p>
+      <w:pPr>
+        <w:jc w:val="center"/>
+        <w:rPr>
+          <w:b/>
+        </w:rPr>
+      </w:pPr>
+    </w:p>
+    <w:p>
+      <w:pPr>
+        <w:jc w:val="center"/>
+        <w:rPr>
+          <w:b/>
+        </w:rPr>
+      </w:pPr>
+    </w:p>
+    <w:p>
+      <w:pPr>
+        <w:jc w:val="center"/>
+        <w:rPr>
+          <w:b/>
+        </w:rPr>
+      </w:pPr>
+    </w:p>
+    <w:p>
+      <w:pPr>
+        <w:jc w:val="center"/>
+        <w:rPr>
+          <w:b/>
+        </w:rPr>
+      </w:pPr>
+    </w:p>
+    <w:p>
+      <w:pPr>
+        <w:jc w:val="center"/>
+        <w:rPr>
+          <w:b/>
+        </w:rPr>
+      </w:pPr>
+    </w:p>
+    <w:p>
+      <w:pPr>
+        <w:jc w:val="center"/>
+        <w:rPr>
+          <w:b/>
+        </w:rPr>
+      </w:pPr>
+    </w:p>
+    <w:p>
+      <w:pPr>
+        <w:jc w:val="center"/>
+        <w:rPr>
+          <w:b/>
+        </w:rPr>
+      </w:pPr>
+    </w:p>
+    <w:p>
+      <w:pPr>
+        <w:jc w:val="center"/>
+        <w:rPr>
+          <w:b/>
+        </w:rPr>
+      </w:pPr>
+    </w:p>
+    <w:p>
+      <w:pPr>
+        <w:spacing w:line="240" w:lineRule="auto"/>
+        <w:jc w:val="center"/>
+        <w:rPr>
+          <w:b/>
+        </w:rPr>
+      </w:pPr>
+    </w:p>
+    <w:p>
+      <w:pPr>
+        <w:spacing w:line="240" w:lineRule="auto"/>
+        <w:jc w:val="center"/>
+        <w:rPr>
+          <w:b/>
+        </w:rPr>
+      </w:pPr>
+    </w:p>
+    <w:p>
+      <w:pPr>
+        <w:spacing w:line="240" w:lineRule="auto"/>
+        <w:jc w:val="center"/>
+      </w:pPr>
+      <w:r>
+        <w:t>Veterinária Priscila</w:t>
+      </w:r>
+      <w:r>
+        <w:t>, participando do Workshop de Características.</w:t>
+      </w:r>
+    </w:p>
+    <w:p>
+      <w:pPr>
+        <w:spacing w:line="240" w:lineRule="auto"/>
+        <w:jc w:val="center"/>
+      </w:pPr>
+    </w:p>
+    <w:p>
+      <w:pPr>
+        <w:spacing w:line="240" w:lineRule="auto"/>
+        <w:jc w:val="center"/>
+      </w:pPr>
+    </w:p>
+    <w:p>
+      <w:pPr>
+        <w:spacing w:line="240" w:lineRule="auto"/>
+        <w:jc w:val="center"/>
+      </w:pPr>
+    </w:p>
+    <w:p>
+      <w:pPr>
+        <w:jc w:val="center"/>
+        <w:rPr>
+          <w:b/>
+        </w:rPr>
+      </w:pPr>
+    </w:p>
+    <w:p>
+      <w:pPr>
+        <w:jc w:val="center"/>
+        <w:rPr>
+          <w:b/>
+        </w:rPr>
+      </w:pPr>
+      <w:r>
+        <w:rPr>
+          <w:b/>
+          <w:noProof/>
+        </w:rPr>
+        <w:drawing>
+          <wp:anchor distT="0" distB="0" distL="114300" distR="114300" simplePos="0" relativeHeight="251701248" behindDoc="0" locked="0" layoutInCell="1" allowOverlap="1" wp14:anchorId="162D2873" wp14:editId="4BB963C1">
+            <wp:simplePos x="0" y="0"/>
+            <wp:positionH relativeFrom="column">
+              <wp:posOffset>459489</wp:posOffset>
+            </wp:positionH>
+            <wp:positionV relativeFrom="paragraph">
+              <wp:posOffset>3219</wp:posOffset>
+            </wp:positionV>
+            <wp:extent cx="5645785" cy="3181985"/>
+            <wp:effectExtent l="0" t="0" r="0" b="0"/>
+            <wp:wrapThrough wrapText="bothSides">
+              <wp:wrapPolygon edited="0">
+                <wp:start x="0" y="0"/>
+                <wp:lineTo x="0" y="21466"/>
+                <wp:lineTo x="21500" y="21466"/>
+                <wp:lineTo x="21500" y="0"/>
+                <wp:lineTo x="0" y="0"/>
+              </wp:wrapPolygon>
+            </wp:wrapThrough>
+            <wp:docPr id="6" name="Imagem 6"/>
+            <wp:cNvGraphicFramePr>
+              <a:graphicFrameLocks xmlns:a="http://schemas.openxmlformats.org/drawingml/2006/main" noChangeAspect="1"/>
+            </wp:cNvGraphicFramePr>
+            <a:graphic xmlns:a="http://schemas.openxmlformats.org/drawingml/2006/main">
+              <a:graphicData uri="http://schemas.openxmlformats.org/drawingml/2006/picture">
+                <pic:pic xmlns:pic="http://schemas.openxmlformats.org/drawingml/2006/picture">
+                  <pic:nvPicPr>
+                    <pic:cNvPr id="0" name="Picture 9"/>
+                    <pic:cNvPicPr>
+                      <a:picLocks noChangeAspect="1" noChangeArrowheads="1"/>
+                    </pic:cNvPicPr>
+                  </pic:nvPicPr>
+                  <pic:blipFill>
+                    <a:blip r:embed="rId11">
+                      <a:extLst>
+                        <a:ext uri="{28A0092B-C50C-407E-A947-70E740481C1C}">
+                          <a14:useLocalDpi xmlns:a14="http://schemas.microsoft.com/office/drawing/2010/main" val="0"/>
+                        </a:ext>
+                      </a:extLst>
+                    </a:blip>
+                    <a:srcRect/>
+                    <a:stretch>
+                      <a:fillRect/>
+                    </a:stretch>
+                  </pic:blipFill>
+                  <pic:spPr bwMode="auto">
+                    <a:xfrm>
+                      <a:off x="0" y="0"/>
+                      <a:ext cx="5645785" cy="3181985"/>
+                    </a:xfrm>
+                    <a:prstGeom prst="rect">
+                      <a:avLst/>
+                    </a:prstGeom>
+                    <a:noFill/>
+                    <a:ln>
+                      <a:noFill/>
+                    </a:ln>
+                  </pic:spPr>
+                </pic:pic>
+              </a:graphicData>
+            </a:graphic>
+            <wp14:sizeRelH relativeFrom="margin">
+              <wp14:pctWidth>0</wp14:pctWidth>
+            </wp14:sizeRelH>
+            <wp14:sizeRelV relativeFrom="margin">
+              <wp14:pctHeight>0</wp14:pctHeight>
+            </wp14:sizeRelV>
+          </wp:anchor>
+        </w:drawing>
+      </w:r>
+    </w:p>
+    <w:p>
+      <w:pPr>
+        <w:ind w:firstLine="720"/>
+        <w:jc w:val="center"/>
+        <w:rPr>
+          <w:b/>
+        </w:rPr>
+      </w:pPr>
+      <w:r>
+        <w:t xml:space="preserve">Lucas Araújo, Lucas Siqueira, Isaque Felizardo e Vitor </w:t>
+      </w:r>
+      <w:proofErr w:type="spellStart"/>
+      <w:r>
+        <w:t>Carlessi</w:t>
+      </w:r>
+      <w:proofErr w:type="spellEnd"/>
+      <w:r>
+        <w:t xml:space="preserve"> da equipe de desenvolvimento com </w:t>
+      </w:r>
+      <w:r>
+        <w:t xml:space="preserve">a </w:t>
+      </w:r>
+      <w:r>
+        <w:t xml:space="preserve">equipe </w:t>
+      </w:r>
+      <w:proofErr w:type="spellStart"/>
+      <w:r>
+        <w:t>Morumbichos</w:t>
+      </w:r>
+      <w:proofErr w:type="spellEnd"/>
+      <w:r>
+        <w:t>.</w:t>
+      </w:r>
+      <w:bookmarkStart w:id="2" w:name="_GoBack"/>
+      <w:bookmarkEnd w:id="2"/>
+    </w:p>
+    <w:p>
+      <w:pPr>
+        <w:jc w:val="center"/>
+        <w:rPr>
+          <w:b/>
+        </w:rPr>
+      </w:pPr>
+    </w:p>
+    <w:p>
+      <w:pPr>
+        <w:rPr>
+          <w:b/>
+        </w:rPr>
+      </w:pPr>
+    </w:p>
     <w:sectPr>
       <w:pgSz w:w="11906" w:h="16838"/>
       <w:pgMar w:top="850" w:right="1440" w:bottom="850" w:left="850" w:header="0" w:footer="720" w:gutter="0"/>

</xml_diff>